<commit_message>
linked website to resume.
</commit_message>
<xml_diff>
--- a/src/img/Alexander_West_Resume.docx
+++ b/src/img/Alexander_West_Resume.docx
@@ -84,9 +84,26 @@
             <w:pPr>
               <w:jc w:val="right"/>
             </w:pPr>
-            <w:r>
-              <w:t>abwmaps.com</w:t>
-            </w:r>
+            <w:hyperlink r:id="rId5" w:history="1">
+              <w:r>
+                <w:rPr>
+                  <w:rStyle w:val="Hyperlink"/>
+                </w:rPr>
+                <w:t>abwmap</w:t>
+              </w:r>
+              <w:r>
+                <w:rPr>
+                  <w:rStyle w:val="Hyperlink"/>
+                </w:rPr>
+                <w:t>s</w:t>
+              </w:r>
+              <w:r>
+                <w:rPr>
+                  <w:rStyle w:val="Hyperlink"/>
+                </w:rPr>
+                <w:t>.com</w:t>
+              </w:r>
+            </w:hyperlink>
           </w:p>
           <w:p>
             <w:pPr>
@@ -2428,7 +2445,7 @@
           <w:tab w:val="left" w:pos="2880"/>
         </w:tabs>
       </w:pPr>
-      <w:hyperlink r:id="rId5" w:history="1">
+      <w:hyperlink r:id="rId6" w:history="1">
         <w:r>
           <w:rPr>
             <w:rStyle w:val="Hyperlink"/>
@@ -2472,9 +2489,9 @@
             <o:lock v:ext="edit" aspectratio="t"/>
           </v:shapetype>
           <v:shape id="_x0000_i1025" type="#_x0000_t75" style="width:94.8pt;height:40.8pt" o:ole="">
-            <v:imagedata r:id="rId6" o:title=""/>
+            <v:imagedata r:id="rId7" o:title=""/>
           </v:shape>
-          <o:OLEObject Type="Embed" ProgID="Package" ShapeID="_x0000_i1025" DrawAspect="Content" ObjectID="_1733959961" r:id="rId7"/>
+          <o:OLEObject Type="Embed" ProgID="Package" ShapeID="_x0000_i1025" DrawAspect="Content" ObjectID="_1733996473" r:id="rId8"/>
         </w:object>
       </w:r>
     </w:p>
@@ -2496,9 +2513,9 @@
       <w:r>
         <w:object w:dxaOrig="1520" w:dyaOrig="987" w14:anchorId="2C228EE2">
           <v:shape id="_x0000_i1026" type="#_x0000_t75" style="width:76.8pt;height:49.2pt" o:ole="">
-            <v:imagedata r:id="rId8" o:title=""/>
+            <v:imagedata r:id="rId9" o:title=""/>
           </v:shape>
-          <o:OLEObject Type="Embed" ProgID="Word.Document.12" ShapeID="_x0000_i1026" DrawAspect="Icon" ObjectID="_1733959962" r:id="rId9">
+          <o:OLEObject Type="Embed" ProgID="Word.Document.12" ShapeID="_x0000_i1026" DrawAspect="Icon" ObjectID="_1733996474" r:id="rId10">
             <o:FieldCodes>\s</o:FieldCodes>
           </o:OLEObject>
         </w:object>

</xml_diff>

<commit_message>
replaced digits with inquery message
</commit_message>
<xml_diff>
--- a/src/img/Alexander_West_Resume.docx
+++ b/src/img/Alexander_West_Resume.docx
@@ -77,7 +77,7 @@
               <w:jc w:val="right"/>
             </w:pPr>
             <w:r>
-              <w:t>(512) 923-5046</w:t>
+              <w:t>Inquire for phone Number</w:t>
             </w:r>
           </w:p>
           <w:p>
@@ -89,19 +89,7 @@
                 <w:rPr>
                   <w:rStyle w:val="Hyperlink"/>
                 </w:rPr>
-                <w:t>abwmap</w:t>
-              </w:r>
-              <w:r>
-                <w:rPr>
-                  <w:rStyle w:val="Hyperlink"/>
-                </w:rPr>
-                <w:t>s</w:t>
-              </w:r>
-              <w:r>
-                <w:rPr>
-                  <w:rStyle w:val="Hyperlink"/>
-                </w:rPr>
-                <w:t>.com</w:t>
+                <w:t>abwmaps.com</w:t>
               </w:r>
             </w:hyperlink>
           </w:p>
@@ -2491,7 +2479,7 @@
           <v:shape id="_x0000_i1025" type="#_x0000_t75" style="width:94.8pt;height:40.8pt" o:ole="">
             <v:imagedata r:id="rId7" o:title=""/>
           </v:shape>
-          <o:OLEObject Type="Embed" ProgID="Package" ShapeID="_x0000_i1025" DrawAspect="Content" ObjectID="_1733996473" r:id="rId8"/>
+          <o:OLEObject Type="Embed" ProgID="Package" ShapeID="_x0000_i1025" DrawAspect="Content" ObjectID="_1734524787" r:id="rId8"/>
         </w:object>
       </w:r>
     </w:p>
@@ -2515,7 +2503,7 @@
           <v:shape id="_x0000_i1026" type="#_x0000_t75" style="width:76.8pt;height:49.2pt" o:ole="">
             <v:imagedata r:id="rId9" o:title=""/>
           </v:shape>
-          <o:OLEObject Type="Embed" ProgID="Word.Document.12" ShapeID="_x0000_i1026" DrawAspect="Icon" ObjectID="_1733996474" r:id="rId10">
+          <o:OLEObject Type="Embed" ProgID="Word.Document.12" ShapeID="_x0000_i1026" DrawAspect="Icon" ObjectID="_1734524788" r:id="rId10">
             <o:FieldCodes>\s</o:FieldCodes>
           </o:OLEObject>
         </w:object>

</xml_diff>